<commit_message>
eficiency almost done needs charts
</commit_message>
<xml_diff>
--- a/projeto 1/report_carloscopia.docx
+++ b/projeto 1/report_carloscopia.docx
@@ -57,7 +57,7 @@
                 <wp:positionV relativeFrom="margin">
                   <wp:posOffset>3321685</wp:posOffset>
                 </wp:positionV>
-                <wp:extent cx="6960870" cy="2312670"/>
+                <wp:extent cx="6961505" cy="2313305"/>
                 <wp:effectExtent l="0" t="0" r="0" b="0"/>
                 <wp:wrapSquare wrapText="bothSides"/>
                 <wp:docPr id="1" name="Caixa de texto 1"/>
@@ -68,7 +68,7 @@
                       <wps:spPr>
                         <a:xfrm>
                           <a:off x="0" y="0"/>
-                          <a:ext cx="6960240" cy="2311920"/>
+                          <a:ext cx="6960960" cy="2312640"/>
                         </a:xfrm>
                         <a:prstGeom prst="rect">
                           <a:avLst/>
@@ -163,7 +163,7 @@
           </mc:Choice>
           <mc:Fallback>
             <w:pict>
-              <v:rect id="shape_0" ID="Caixa de texto 1" fillcolor="white" stroked="f" style="position:absolute;margin-left:-50.05pt;margin-top:261.55pt;width:548pt;height:182pt;mso-position-horizontal-relative:margin;mso-position-vertical-relative:margin" wp14:anchorId="5DBEE58F">
+              <v:rect id="shape_0" ID="Caixa de texto 1" fillcolor="white" stroked="f" style="position:absolute;margin-left:-50.05pt;margin-top:261.55pt;width:548.05pt;height:182.05pt;mso-position-horizontal-relative:margin;mso-position-vertical-relative:margin" wp14:anchorId="5DBEE58F">
                 <w10:wrap type="square"/>
                 <v:fill o:detectmouseclick="t" type="solid" color2="black"/>
                 <v:stroke color="#3465a4" weight="6480" joinstyle="round" endcap="flat"/>
@@ -288,7 +288,7 @@
         <w:tblInd w:w="0" w:type="dxa"/>
         <w:tblCellMar>
           <w:top w:w="0" w:type="dxa"/>
-          <w:left w:w="113" w:type="dxa"/>
+          <w:left w:w="118" w:type="dxa"/>
           <w:bottom w:w="0" w:type="dxa"/>
           <w:right w:w="108" w:type="dxa"/>
         </w:tblCellMar>
@@ -5533,8 +5533,8 @@
       <w:r>
         <w:rPr>
           <w:rFonts w:eastAsia="Helvetica" w:cs="Helvetica"/>
-          <w:sz w:val="24"/>
-          <w:szCs w:val="24"/>
+          <w:sz w:val="22"/>
+          <w:szCs w:val="22"/>
         </w:rPr>
         <w:tab/>
         <w:t>Nesta secção são abordados os diversos testes realizados. Foram testados no total três tipos de testes para o mesmo ficheiro, pinguim.gif sugerido no guião do trabalho.</w:t>
@@ -5552,8 +5552,8 @@
       <w:r>
         <w:rPr>
           <w:rFonts w:eastAsia="Helvetica" w:cs="Helvetica"/>
-          <w:sz w:val="24"/>
-          <w:szCs w:val="24"/>
+          <w:sz w:val="22"/>
+          <w:szCs w:val="22"/>
         </w:rPr>
         <w:tab/>
         <w:t>O primeiro tipo de testes foram aplicados em volta da percentagem de erros do BCC1  e do BCC2.</w:t>
@@ -5565,25 +5565,33 @@
         <w:spacing w:lineRule="auto" w:line="240" w:before="0" w:after="0"/>
         <w:rPr>
           <w:rFonts w:eastAsia="Helvetica" w:cs="Helvetica"/>
-        </w:rPr>
-      </w:pPr>
-      <w:r>
-        <w:rPr>
-          <w:rFonts w:eastAsia="Helvetica" w:cs="Helvetica"/>
-        </w:rPr>
-      </w:r>
-    </w:p>
-    <w:p>
-      <w:pPr>
-        <w:pStyle w:val="Normal"/>
-        <w:spacing w:lineRule="auto" w:line="240" w:before="0" w:after="0"/>
-        <w:rPr>
-          <w:rFonts w:eastAsia="Helvetica" w:cs="Helvetica"/>
-        </w:rPr>
-      </w:pPr>
-      <w:r>
-        <w:rPr>
-          <w:rFonts w:eastAsia="Helvetica" w:cs="Helvetica"/>
+          <w:sz w:val="22"/>
+          <w:szCs w:val="22"/>
+        </w:rPr>
+      </w:pPr>
+      <w:r>
+        <w:rPr>
+          <w:rFonts w:eastAsia="Helvetica" w:cs="Helvetica"/>
+          <w:sz w:val="22"/>
+          <w:szCs w:val="22"/>
+        </w:rPr>
+      </w:r>
+    </w:p>
+    <w:p>
+      <w:pPr>
+        <w:pStyle w:val="Normal"/>
+        <w:spacing w:lineRule="auto" w:line="240" w:before="0" w:after="0"/>
+        <w:rPr>
+          <w:rFonts w:eastAsia="Helvetica" w:cs="Helvetica"/>
+          <w:sz w:val="22"/>
+          <w:szCs w:val="22"/>
+        </w:rPr>
+      </w:pPr>
+      <w:r>
+        <w:rPr>
+          <w:rFonts w:eastAsia="Helvetica" w:cs="Helvetica"/>
+          <w:sz w:val="22"/>
+          <w:szCs w:val="22"/>
         </w:rPr>
         <w:drawing>
           <wp:anchor behindDoc="0" distT="0" distB="0" distL="0" distR="0" simplePos="0" locked="0" layoutInCell="1" allowOverlap="1" relativeHeight="3">
@@ -5638,34 +5646,34 @@
         <w:spacing w:lineRule="auto" w:line="240" w:before="0" w:after="0"/>
         <w:rPr>
           <w:rFonts w:eastAsia="Helvetica" w:cs="Helvetica"/>
-        </w:rPr>
-      </w:pPr>
-      <w:r>
-        <w:rPr>
-          <w:rFonts w:eastAsia="Helvetica" w:cs="Helvetica"/>
-        </w:rPr>
-      </w:r>
-    </w:p>
-    <w:p>
-      <w:pPr>
-        <w:pStyle w:val="Normal"/>
-        <w:spacing w:lineRule="auto" w:line="240" w:before="0" w:after="0"/>
-        <w:rPr/>
-      </w:pPr>
-      <w:r>
-        <w:rPr>
-          <w:rFonts w:eastAsia="Helvetica" w:cs="Helvetica"/>
-          <w:sz w:val="30"/>
-          <w:szCs w:val="30"/>
+          <w:sz w:val="22"/>
+          <w:szCs w:val="22"/>
+        </w:rPr>
+      </w:pPr>
+      <w:r>
+        <w:rPr>
+          <w:rFonts w:eastAsia="Helvetica" w:cs="Helvetica"/>
+          <w:sz w:val="22"/>
+          <w:szCs w:val="22"/>
+        </w:rPr>
+      </w:r>
+    </w:p>
+    <w:p>
+      <w:pPr>
+        <w:pStyle w:val="Normal"/>
+        <w:spacing w:lineRule="auto" w:line="240" w:before="0" w:after="0"/>
+        <w:rPr>
+          <w:sz w:val="22"/>
+          <w:szCs w:val="22"/>
+        </w:rPr>
+      </w:pPr>
+      <w:r>
+        <w:rPr>
+          <w:rFonts w:eastAsia="Helvetica" w:cs="Helvetica"/>
+          <w:sz w:val="22"/>
+          <w:szCs w:val="22"/>
         </w:rPr>
         <w:tab/>
-      </w:r>
-      <w:r>
-        <w:rPr>
-          <w:rFonts w:eastAsia="Helvetica" w:cs="Helvetica"/>
-          <w:sz w:val="24"/>
-          <w:szCs w:val="24"/>
-        </w:rPr>
         <w:t>Como é possível verificar, quanto maior for a percentagem de erros dos BCCs maior o tempo de transmissão do ficheiro, sendo o BCC1 que causa maior impacto.</w:t>
       </w:r>
     </w:p>
@@ -5675,29 +5683,32 @@
         <w:spacing w:lineRule="auto" w:line="240" w:before="0" w:after="0"/>
         <w:rPr>
           <w:rFonts w:eastAsia="Helvetica" w:cs="Helvetica"/>
-          <w:sz w:val="24"/>
-          <w:szCs w:val="24"/>
-        </w:rPr>
-      </w:pPr>
-      <w:r>
-        <w:rPr>
-          <w:rFonts w:eastAsia="Helvetica" w:cs="Helvetica"/>
-          <w:sz w:val="24"/>
-          <w:szCs w:val="24"/>
-        </w:rPr>
-      </w:r>
-    </w:p>
-    <w:p>
-      <w:pPr>
-        <w:pStyle w:val="Normal"/>
-        <w:spacing w:lineRule="auto" w:line="240" w:before="0" w:after="0"/>
-        <w:rPr/>
-      </w:pPr>
-      <w:r>
-        <w:rPr>
-          <w:rFonts w:eastAsia="Helvetica" w:cs="Helvetica"/>
-          <w:sz w:val="24"/>
-          <w:szCs w:val="24"/>
+          <w:sz w:val="22"/>
+          <w:szCs w:val="22"/>
+        </w:rPr>
+      </w:pPr>
+      <w:r>
+        <w:rPr>
+          <w:rFonts w:eastAsia="Helvetica" w:cs="Helvetica"/>
+          <w:sz w:val="22"/>
+          <w:szCs w:val="22"/>
+        </w:rPr>
+      </w:r>
+    </w:p>
+    <w:p>
+      <w:pPr>
+        <w:pStyle w:val="Normal"/>
+        <w:spacing w:lineRule="auto" w:line="240" w:before="0" w:after="0"/>
+        <w:rPr>
+          <w:sz w:val="22"/>
+          <w:szCs w:val="22"/>
+        </w:rPr>
+      </w:pPr>
+      <w:r>
+        <w:rPr>
+          <w:rFonts w:eastAsia="Helvetica" w:cs="Helvetica"/>
+          <w:sz w:val="22"/>
+          <w:szCs w:val="22"/>
         </w:rPr>
         <w:tab/>
       </w:r>
@@ -5706,13 +5717,16 @@
       <w:pPr>
         <w:pStyle w:val="Normal"/>
         <w:spacing w:lineRule="auto" w:line="240" w:before="0" w:after="0"/>
-        <w:rPr/>
-      </w:pPr>
-      <w:r>
-        <w:rPr>
-          <w:rFonts w:eastAsia="Helvetica" w:cs="Helvetica"/>
-          <w:sz w:val="24"/>
-          <w:szCs w:val="24"/>
+        <w:rPr>
+          <w:sz w:val="22"/>
+          <w:szCs w:val="22"/>
+        </w:rPr>
+      </w:pPr>
+      <w:r>
+        <w:rPr>
+          <w:rFonts w:eastAsia="Helvetica" w:cs="Helvetica"/>
+          <w:sz w:val="22"/>
+          <w:szCs w:val="22"/>
         </w:rPr>
         <w:tab/>
         <w:t>O segundo tipo de testes realizados tiveram em conta os tamanhos dos pacotes enviados.</w:t>
@@ -5722,7 +5736,10 @@
       <w:pPr>
         <w:pStyle w:val="Normal"/>
         <w:spacing w:lineRule="auto" w:line="240" w:before="0" w:after="0"/>
-        <w:rPr/>
+        <w:rPr>
+          <w:sz w:val="22"/>
+          <w:szCs w:val="22"/>
+        </w:rPr>
       </w:pPr>
       <w:r>
         <w:drawing>
@@ -5774,16 +5791,16 @@
       <w:r>
         <w:rPr>
           <w:rFonts w:eastAsia="Helvetica" w:cs="Helvetica"/>
-          <w:sz w:val="24"/>
-          <w:szCs w:val="24"/>
+          <w:sz w:val="22"/>
+          <w:szCs w:val="22"/>
         </w:rPr>
         <w:tab/>
       </w:r>
       <w:r>
         <w:rPr>
           <w:rFonts w:eastAsia="Helvetica" w:cs="Helvetica"/>
-          <w:sz w:val="24"/>
-          <w:szCs w:val="24"/>
+          <w:sz w:val="22"/>
+          <w:szCs w:val="22"/>
         </w:rPr>
         <w:t>Para diferentes tamanhos de pacotes(em bytes) verificamos que quanto maior forem os tamanhos menor o tempo de transmissão, isto porque  menos pacotes são enviados.</w:t>
       </w:r>
@@ -5794,29 +5811,32 @@
         <w:spacing w:lineRule="auto" w:line="240" w:before="0" w:after="0"/>
         <w:rPr>
           <w:rFonts w:eastAsia="Helvetica" w:cs="Helvetica"/>
-          <w:sz w:val="24"/>
-          <w:szCs w:val="24"/>
-        </w:rPr>
-      </w:pPr>
-      <w:r>
-        <w:rPr>
-          <w:rFonts w:eastAsia="Helvetica" w:cs="Helvetica"/>
-          <w:sz w:val="24"/>
-          <w:szCs w:val="24"/>
-        </w:rPr>
-      </w:r>
-    </w:p>
-    <w:p>
-      <w:pPr>
-        <w:pStyle w:val="Normal"/>
-        <w:spacing w:lineRule="auto" w:line="240" w:before="0" w:after="0"/>
-        <w:rPr/>
-      </w:pPr>
-      <w:r>
-        <w:rPr>
-          <w:rFonts w:eastAsia="Helvetica" w:cs="Helvetica"/>
-          <w:sz w:val="24"/>
-          <w:szCs w:val="24"/>
+          <w:sz w:val="22"/>
+          <w:szCs w:val="22"/>
+        </w:rPr>
+      </w:pPr>
+      <w:r>
+        <w:rPr>
+          <w:rFonts w:eastAsia="Helvetica" w:cs="Helvetica"/>
+          <w:sz w:val="22"/>
+          <w:szCs w:val="22"/>
+        </w:rPr>
+      </w:r>
+    </w:p>
+    <w:p>
+      <w:pPr>
+        <w:pStyle w:val="Normal"/>
+        <w:spacing w:lineRule="auto" w:line="240" w:before="0" w:after="0"/>
+        <w:rPr>
+          <w:sz w:val="22"/>
+          <w:szCs w:val="22"/>
+        </w:rPr>
+      </w:pPr>
+      <w:r>
+        <w:rPr>
+          <w:rFonts w:eastAsia="Helvetica" w:cs="Helvetica"/>
+          <w:sz w:val="22"/>
+          <w:szCs w:val="22"/>
         </w:rPr>
         <w:tab/>
         <w:t>O terceiro e último tipo de testes realizados foram aplicados a diferentes valores de BAUDRATE.</w:t>
@@ -5828,15 +5848,15 @@
         <w:spacing w:lineRule="auto" w:line="240" w:before="0" w:after="0"/>
         <w:rPr>
           <w:rFonts w:eastAsia="Helvetica" w:cs="Helvetica"/>
-          <w:sz w:val="24"/>
-          <w:szCs w:val="24"/>
-        </w:rPr>
-      </w:pPr>
-      <w:r>
-        <w:rPr>
-          <w:rFonts w:eastAsia="Helvetica" w:cs="Helvetica"/>
-          <w:sz w:val="24"/>
-          <w:szCs w:val="24"/>
+          <w:sz w:val="22"/>
+          <w:szCs w:val="22"/>
+        </w:rPr>
+      </w:pPr>
+      <w:r>
+        <w:rPr>
+          <w:rFonts w:eastAsia="Helvetica" w:cs="Helvetica"/>
+          <w:sz w:val="22"/>
+          <w:szCs w:val="22"/>
         </w:rPr>
         <w:drawing>
           <wp:anchor behindDoc="0" distT="0" distB="0" distL="0" distR="0" simplePos="0" locked="0" layoutInCell="1" allowOverlap="1" relativeHeight="5">
@@ -5889,13 +5909,16 @@
       <w:pPr>
         <w:pStyle w:val="Normal"/>
         <w:spacing w:lineRule="auto" w:line="240" w:before="0" w:after="0"/>
-        <w:rPr/>
-      </w:pPr>
-      <w:r>
-        <w:rPr>
-          <w:rFonts w:eastAsia="Helvetica" w:cs="Helvetica"/>
-          <w:sz w:val="24"/>
-          <w:szCs w:val="24"/>
+        <w:rPr>
+          <w:sz w:val="22"/>
+          <w:szCs w:val="22"/>
+        </w:rPr>
+      </w:pPr>
+      <w:r>
+        <w:rPr>
+          <w:rFonts w:eastAsia="Helvetica" w:cs="Helvetica"/>
+          <w:sz w:val="22"/>
+          <w:szCs w:val="22"/>
         </w:rPr>
         <w:tab/>
         <w:t>Para diferentes valores do BAUDRATE, quanto maior for menor o tempo de transmissão do ficheiro pois é permitido um maior envio de informação por segundo.</w:t>
@@ -6011,13 +6034,19 @@
       <w:r>
         <w:fldChar w:fldCharType="end"/>
       </w:r>
-      <w:r>
+    </w:p>
+    <w:p>
+      <w:pPr>
+        <w:pStyle w:val="Normal"/>
+        <w:spacing w:lineRule="auto" w:line="240" w:before="0" w:after="0"/>
         <w:rPr>
           <w:rFonts w:eastAsia="Helvetica" w:cs="Helvetica"/>
           <w:sz w:val="30"/>
           <w:szCs w:val="30"/>
         </w:rPr>
-        <w:t>Eficiência do protocolo de ligação de dados</w:t>
+      </w:pPr>
+      <w:r>
+        <w:rPr/>
       </w:r>
     </w:p>
     <w:p>
@@ -6031,45 +6060,32 @@
         </w:rPr>
       </w:pPr>
       <w:r>
+        <w:rPr/>
+      </w:r>
+    </w:p>
+    <w:p>
+      <w:pPr>
+        <w:pStyle w:val="Normal"/>
+        <w:spacing w:lineRule="auto" w:line="240" w:before="0" w:after="0"/>
         <w:rPr>
           <w:rFonts w:eastAsia="Helvetica" w:cs="Helvetica"/>
           <w:sz w:val="30"/>
           <w:szCs w:val="30"/>
         </w:rPr>
-      </w:r>
-    </w:p>
-    <w:p>
-      <w:pPr>
-        <w:pStyle w:val="Normal"/>
-        <w:spacing w:lineRule="auto" w:line="240" w:before="0" w:after="0"/>
+      </w:pPr>
+      <w:r>
         <w:rPr/>
-      </w:pPr>
-      <w:r>
+      </w:r>
+    </w:p>
+    <w:p>
+      <w:pPr>
+        <w:pStyle w:val="Normal"/>
+        <w:spacing w:lineRule="auto" w:line="240" w:before="0" w:after="0"/>
         <w:rPr>
           <w:rFonts w:eastAsia="Helvetica" w:cs="Helvetica"/>
           <w:sz w:val="30"/>
           <w:szCs w:val="30"/>
         </w:rPr>
-        <w:tab/>
-      </w:r>
-      <w:r>
-        <w:rPr>
-          <w:rFonts w:eastAsia="Helvetica" w:cs="Helvetica"/>
-          <w:sz w:val="24"/>
-          <w:szCs w:val="24"/>
-        </w:rPr>
-        <w:t>A forma como está estruturado a camada de ligação de dados do projeto é semelhante ao reconhecido mecanismo Stop and Wait de ARQ (Automatic Repeat Request).</w:t>
-      </w:r>
-    </w:p>
-    <w:p>
-      <w:pPr>
-        <w:pStyle w:val="Normal"/>
-        <w:spacing w:lineRule="auto" w:line="240" w:before="0" w:after="0"/>
-        <w:rPr>
-          <w:rFonts w:eastAsia="Helvetica" w:cs="Helvetica"/>
-          <w:sz w:val="24"/>
-          <w:szCs w:val="24"/>
-        </w:rPr>
       </w:pPr>
       <w:r>
         <w:rPr/>
@@ -6081,8 +6097,8 @@
         <w:spacing w:lineRule="auto" w:line="240" w:before="0" w:after="0"/>
         <w:rPr>
           <w:rFonts w:eastAsia="Helvetica" w:cs="Helvetica"/>
-          <w:sz w:val="24"/>
-          <w:szCs w:val="24"/>
+          <w:sz w:val="30"/>
+          <w:szCs w:val="30"/>
         </w:rPr>
       </w:pPr>
       <w:r>
@@ -6093,11 +6109,114 @@
       <w:pPr>
         <w:pStyle w:val="Normal"/>
         <w:spacing w:lineRule="auto" w:line="240" w:before="0" w:after="0"/>
+        <w:rPr>
+          <w:rFonts w:eastAsia="Helvetica" w:cs="Helvetica"/>
+          <w:sz w:val="30"/>
+          <w:szCs w:val="30"/>
+        </w:rPr>
+      </w:pPr>
+      <w:r>
         <w:rPr/>
+      </w:r>
+    </w:p>
+    <w:p>
+      <w:pPr>
+        <w:pStyle w:val="Normal"/>
+        <w:spacing w:lineRule="auto" w:line="240" w:before="0" w:after="0"/>
+        <w:rPr>
+          <w:rFonts w:eastAsia="Helvetica" w:cs="Helvetica"/>
+          <w:sz w:val="30"/>
+          <w:szCs w:val="30"/>
+        </w:rPr>
+      </w:pPr>
+      <w:r>
+        <w:rPr/>
+      </w:r>
+    </w:p>
+    <w:p>
+      <w:pPr>
+        <w:pStyle w:val="Normal"/>
+        <w:spacing w:lineRule="auto" w:line="240" w:before="0" w:after="0"/>
+        <w:rPr>
+          <w:rFonts w:eastAsia="Helvetica" w:cs="Helvetica"/>
+          <w:sz w:val="30"/>
+          <w:szCs w:val="30"/>
+        </w:rPr>
+      </w:pPr>
+      <w:r>
+        <w:rPr/>
+      </w:r>
+    </w:p>
+    <w:p>
+      <w:pPr>
+        <w:pStyle w:val="Normal"/>
+        <w:spacing w:lineRule="auto" w:line="240" w:before="0" w:after="0"/>
+        <w:rPr>
+          <w:rFonts w:eastAsia="Helvetica" w:cs="Helvetica"/>
+          <w:sz w:val="30"/>
+          <w:szCs w:val="30"/>
+        </w:rPr>
+      </w:pPr>
+      <w:r>
+        <w:rPr/>
+      </w:r>
+    </w:p>
+    <w:p>
+      <w:pPr>
+        <w:pStyle w:val="Normal"/>
+        <w:spacing w:lineRule="auto" w:line="240" w:before="0" w:after="0"/>
+        <w:rPr>
+          <w:rFonts w:eastAsia="Helvetica" w:cs="Helvetica"/>
+          <w:sz w:val="30"/>
+          <w:szCs w:val="30"/>
+        </w:rPr>
+      </w:pPr>
+      <w:r>
+        <w:rPr/>
+      </w:r>
+    </w:p>
+    <w:p>
+      <w:pPr>
+        <w:pStyle w:val="Normal"/>
+        <w:spacing w:lineRule="auto" w:line="240" w:before="0" w:after="0"/>
+        <w:rPr/>
+      </w:pPr>
+      <w:r>
+        <w:rPr>
+          <w:rFonts w:eastAsia="Helvetica" w:cs="Helvetica"/>
+          <w:sz w:val="30"/>
+          <w:szCs w:val="30"/>
+        </w:rPr>
+        <w:t>Eficiência do protocolo de ligação de dados</w:t>
+      </w:r>
+    </w:p>
+    <w:p>
+      <w:pPr>
+        <w:pStyle w:val="Normal"/>
+        <w:spacing w:lineRule="auto" w:line="240" w:before="0" w:after="0"/>
+        <w:rPr>
+          <w:rFonts w:eastAsia="Helvetica" w:cs="Helvetica"/>
+          <w:sz w:val="24"/>
+          <w:szCs w:val="24"/>
+        </w:rPr>
+      </w:pPr>
+      <w:r>
+        <w:rPr>
+          <w:rFonts w:eastAsia="Helvetica" w:cs="Helvetica"/>
+          <w:sz w:val="24"/>
+          <w:szCs w:val="24"/>
+        </w:rPr>
+      </w:r>
+    </w:p>
+    <w:p>
+      <w:pPr>
+        <w:pStyle w:val="Normal"/>
+        <w:spacing w:lineRule="auto" w:line="240" w:before="0" w:after="0"/>
+        <w:rPr/>
       </w:pPr>
       <w:r>
         <w:drawing>
-          <wp:anchor behindDoc="0" distT="0" distB="0" distL="0" distR="0" simplePos="0" locked="0" layoutInCell="1" allowOverlap="1" relativeHeight="8">
+          <wp:anchor behindDoc="0" distT="0" distB="0" distL="0" distR="0" simplePos="0" locked="0" layoutInCell="1" allowOverlap="1" relativeHeight="6">
             <wp:simplePos x="0" y="0"/>
             <wp:positionH relativeFrom="column">
               <wp:posOffset>3296920</wp:posOffset>
@@ -6149,67 +6268,64 @@
           <w:szCs w:val="24"/>
         </w:rPr>
         <w:tab/>
-        <w:t>No mecanismo Stop and Wait, o emissor após enviar uma trama I</w:t>
-      </w:r>
-    </w:p>
-    <w:p>
-      <w:pPr>
-        <w:pStyle w:val="Normal"/>
-        <w:spacing w:lineRule="auto" w:line="240" w:before="0" w:after="0"/>
-        <w:rPr/>
-      </w:pPr>
-      <w:r>
-        <w:rPr>
-          <w:rFonts w:eastAsia="Helvetica" w:cs="Helvetica"/>
-          <w:sz w:val="24"/>
-          <w:szCs w:val="24"/>
-        </w:rPr>
-        <w:t>e</w:t>
-      </w:r>
-      <w:r>
-        <w:rPr>
-          <w:rFonts w:eastAsia="Helvetica" w:cs="Helvetica"/>
-          <w:sz w:val="24"/>
-          <w:szCs w:val="24"/>
-        </w:rPr>
-        <w:t xml:space="preserve">spera sempre por uma resposta do recetor, se o recetor confirmar a trama enviada o emissor procede e envia uma nova trama, caso contrário o emissor é obrigado a reenviar a trama I até que esta seja aceite pelo recetor. </w:t>
-      </w:r>
-      <w:r>
-        <w:rPr>
-          <w:rFonts w:eastAsia="Helvetica" w:cs="Helvetica"/>
-          <w:sz w:val="24"/>
-          <w:szCs w:val="24"/>
-        </w:rPr>
-        <w:t xml:space="preserve">O recetor ao receber uma trama I verifica se deteta algum erro,caso haja erros envia ao emissor mensagem de rejeição NACK, caso contrário </w:t>
-      </w:r>
-      <w:r>
-        <w:rPr>
-          <w:rFonts w:eastAsia="Helvetica" w:cs="Helvetica"/>
-          <w:sz w:val="24"/>
-          <w:szCs w:val="24"/>
-        </w:rPr>
-        <w:t xml:space="preserve">manda </w:t>
-      </w:r>
-      <w:r>
-        <w:rPr>
-          <w:rFonts w:eastAsia="Helvetica" w:cs="Helvetica"/>
-          <w:sz w:val="24"/>
-          <w:szCs w:val="24"/>
-        </w:rPr>
-        <w:t>confirmação ACK ao emissor.</w:t>
-      </w:r>
-    </w:p>
-    <w:p>
-      <w:pPr>
-        <w:pStyle w:val="Normal"/>
-        <w:spacing w:lineRule="auto" w:line="240" w:before="0" w:after="0"/>
-        <w:rPr/>
-      </w:pPr>
-      <w:r>
-        <w:rPr>
-          <w:rFonts w:eastAsia="Helvetica" w:cs="Helvetica"/>
-          <w:sz w:val="24"/>
-          <w:szCs w:val="24"/>
+      </w:r>
+      <w:r>
+        <w:rPr>
+          <w:rFonts w:eastAsia="Helvetica" w:cs="Helvetica"/>
+          <w:sz w:val="22"/>
+          <w:szCs w:val="22"/>
+        </w:rPr>
+        <w:t xml:space="preserve">No mecanismo Stop and Wait </w:t>
+      </w:r>
+      <w:r>
+        <w:rPr>
+          <w:rFonts w:eastAsia="Helvetica" w:cs="Helvetica"/>
+          <w:sz w:val="22"/>
+          <w:szCs w:val="22"/>
+        </w:rPr>
+        <w:t>de ARQ(Automatic Repeat Request)</w:t>
+      </w:r>
+      <w:r>
+        <w:rPr>
+          <w:rFonts w:eastAsia="Helvetica" w:cs="Helvetica"/>
+          <w:sz w:val="22"/>
+          <w:szCs w:val="22"/>
+        </w:rPr>
+        <w:t>, o emissor após enviar uma trama I</w:t>
+      </w:r>
+    </w:p>
+    <w:p>
+      <w:pPr>
+        <w:pStyle w:val="Normal"/>
+        <w:spacing w:lineRule="auto" w:line="240" w:before="0" w:after="0"/>
+        <w:rPr>
+          <w:sz w:val="22"/>
+          <w:szCs w:val="22"/>
+        </w:rPr>
+      </w:pPr>
+      <w:r>
+        <w:rPr>
+          <w:rFonts w:eastAsia="Helvetica" w:cs="Helvetica"/>
+          <w:sz w:val="22"/>
+          <w:szCs w:val="22"/>
+        </w:rPr>
+        <w:t>espera sempre por uma resposta do recetor, se o recetor confirmar a trama enviada o emissor procede e envia uma nova trama, caso contrário o emissor é obrigado a reenviar a trama I até que esta seja aceite pelo recetor. O recetor ao receber uma trama I verifica se deteta algum erro,caso haja erros envia ao emissor mensagem de rejeição NACK, caso contrário manda confirmação ACK ao emissor.</w:t>
+      </w:r>
+    </w:p>
+    <w:p>
+      <w:pPr>
+        <w:pStyle w:val="Normal"/>
+        <w:spacing w:lineRule="auto" w:line="240" w:before="0" w:after="0"/>
+        <w:rPr>
+          <w:sz w:val="22"/>
+          <w:szCs w:val="22"/>
+        </w:rPr>
+      </w:pPr>
+      <w:r>
+        <w:rPr>
+          <w:rFonts w:eastAsia="Helvetica" w:cs="Helvetica"/>
+          <w:sz w:val="22"/>
+          <w:szCs w:val="22"/>
         </w:rPr>
         <w:tab/>
         <w:t>De forma o programa reconhecer se a trama  recebida é uma nova ou apenas uma retransmissão, as tramas I e ACK devem ser numeradas do estilo I(0),I(1) e ACK(0)</w:t>
@@ -6219,13 +6335,16 @@
       <w:pPr>
         <w:pStyle w:val="Normal"/>
         <w:spacing w:lineRule="auto" w:line="240" w:before="0" w:after="0"/>
-        <w:rPr/>
-      </w:pPr>
-      <w:r>
-        <w:rPr>
-          <w:rFonts w:eastAsia="Helvetica" w:cs="Helvetica"/>
-          <w:sz w:val="24"/>
-          <w:szCs w:val="24"/>
+        <w:rPr>
+          <w:sz w:val="22"/>
+          <w:szCs w:val="22"/>
+        </w:rPr>
+      </w:pPr>
+      <w:r>
+        <w:rPr>
+          <w:rFonts w:eastAsia="Helvetica" w:cs="Helvetica"/>
+          <w:sz w:val="22"/>
+          <w:szCs w:val="22"/>
         </w:rPr>
         <w:t>,ACK(1),em que ACK(i) indica ao emissor que o recetor está à espera de uma trama I(i).</w:t>
       </w:r>
@@ -6234,23 +6353,132 @@
       <w:pPr>
         <w:pStyle w:val="Normal"/>
         <w:spacing w:lineRule="auto" w:line="240" w:before="0" w:after="0"/>
-        <w:rPr/>
-      </w:pPr>
-      <w:r>
-        <w:rPr>
-          <w:rFonts w:eastAsia="Helvetica" w:cs="Helvetica"/>
-          <w:sz w:val="24"/>
-          <w:szCs w:val="24"/>
+        <w:rPr>
+          <w:sz w:val="22"/>
+          <w:szCs w:val="22"/>
+        </w:rPr>
+      </w:pPr>
+      <w:r>
+        <w:rPr>
+          <w:rFonts w:eastAsia="Helvetica" w:cs="Helvetica"/>
+          <w:sz w:val="22"/>
+          <w:szCs w:val="22"/>
         </w:rPr>
         <w:tab/>
-      </w:r>
-      <w:r>
-        <w:rPr>
-          <w:rFonts w:eastAsia="Helvetica" w:cs="Helvetica"/>
-          <w:sz w:val="24"/>
-          <w:szCs w:val="24"/>
-        </w:rPr>
         <w:t>Este mecanismo necessita do uso de  um alarme com timeout de forma a resolver problemas como a perda das tramas I,ACK ou NACK.</w:t>
+      </w:r>
+    </w:p>
+    <w:p>
+      <w:pPr>
+        <w:pStyle w:val="Normal"/>
+        <w:spacing w:lineRule="auto" w:line="240" w:before="0" w:after="0"/>
+        <w:rPr>
+          <w:rFonts w:eastAsia="Helvetica" w:cs="Helvetica"/>
+        </w:rPr>
+      </w:pPr>
+      <w:r>
+        <w:rPr>
+          <w:sz w:val="22"/>
+          <w:szCs w:val="22"/>
+        </w:rPr>
+      </w:r>
+    </w:p>
+    <w:p>
+      <w:pPr>
+        <w:pStyle w:val="Normal"/>
+        <w:spacing w:lineRule="auto" w:line="240" w:before="0" w:after="0"/>
+        <w:rPr>
+          <w:rFonts w:eastAsia="Helvetica" w:cs="Helvetica"/>
+        </w:rPr>
+      </w:pPr>
+      <w:r>
+        <w:rPr>
+          <w:sz w:val="22"/>
+          <w:szCs w:val="22"/>
+        </w:rPr>
+      </w:r>
+    </w:p>
+    <w:p>
+      <w:pPr>
+        <w:pStyle w:val="Normal"/>
+        <w:spacing w:lineRule="auto" w:line="240" w:before="0" w:after="0"/>
+        <w:rPr>
+          <w:rFonts w:eastAsia="Helvetica" w:cs="Helvetica"/>
+        </w:rPr>
+      </w:pPr>
+      <w:r>
+        <w:rPr>
+          <w:sz w:val="22"/>
+          <w:szCs w:val="22"/>
+        </w:rPr>
+      </w:r>
+    </w:p>
+    <w:p>
+      <w:pPr>
+        <w:pStyle w:val="Normal"/>
+        <w:spacing w:lineRule="auto" w:line="240" w:before="0" w:after="0"/>
+        <w:rPr>
+          <w:sz w:val="22"/>
+          <w:szCs w:val="22"/>
+        </w:rPr>
+      </w:pPr>
+      <w:r>
+        <w:rPr>
+          <w:rFonts w:eastAsia="Helvetica" w:cs="Helvetica"/>
+          <w:sz w:val="22"/>
+          <w:szCs w:val="22"/>
+        </w:rPr>
+        <w:tab/>
+        <w:t>O projeto realizado usa este mecanismo de ARQ, sempre que o emissor manda uma trama espera sempre uma resposta com utilização de um alarme de três segundos. Por exemplo, se  o emissor enviar uma trama de informação (quer seja Start,End ou normal) espera sempre por um RR (com numeração 0 ou 1 dependendo da numeração da trama enviada) de resposta positiva ou REJ  de resposta negativa, isto não se aplica somente as tramas de informação (tramas de supervisão de certa forma usam também este mecanismo) embora apenas estas necessitam necessariamente de serem numeradas.</w:t>
+      </w:r>
+    </w:p>
+    <w:p>
+      <w:pPr>
+        <w:pStyle w:val="Normal"/>
+        <w:spacing w:lineRule="auto" w:line="240" w:before="0" w:after="0"/>
+        <w:rPr>
+          <w:rFonts w:eastAsia="Helvetica" w:cs="Helvetica"/>
+        </w:rPr>
+      </w:pPr>
+      <w:r>
+        <w:rPr>
+          <w:sz w:val="22"/>
+          <w:szCs w:val="22"/>
+        </w:rPr>
+      </w:r>
+    </w:p>
+    <w:p>
+      <w:pPr>
+        <w:pStyle w:val="Normal"/>
+        <w:spacing w:lineRule="auto" w:line="240" w:before="0" w:after="0"/>
+        <w:rPr>
+          <w:rFonts w:eastAsia="Helvetica" w:cs="Helvetica"/>
+        </w:rPr>
+      </w:pPr>
+      <w:r>
+        <w:rPr>
+          <w:sz w:val="22"/>
+          <w:szCs w:val="22"/>
+        </w:rPr>
+      </w:r>
+    </w:p>
+    <w:p>
+      <w:pPr>
+        <w:pStyle w:val="Normal"/>
+        <w:spacing w:lineRule="auto" w:line="240" w:before="0" w:after="0"/>
+        <w:rPr>
+          <w:sz w:val="22"/>
+          <w:szCs w:val="22"/>
+        </w:rPr>
+      </w:pPr>
+      <w:r>
+        <w:rPr>
+          <w:rFonts w:eastAsia="Helvetica" w:cs="Helvetica"/>
+          <w:sz w:val="22"/>
+          <w:szCs w:val="22"/>
+        </w:rPr>
+        <w:tab/>
+        <w:t xml:space="preserve">Tendo em conta os testes efetuados, após os cálculos do débito recebido bits/s e da eficiência de cada teste podemos ver através dos gráficos apresentados </w:t>
       </w:r>
     </w:p>
     <w:sectPr>
@@ -8189,6 +8417,390 @@
       <w:rFonts w:cs="Wingdings"/>
     </w:rPr>
   </w:style>
+  <w:style w:type="character" w:styleId="ListLabel85">
+    <w:name w:val="ListLabel 85"/>
+    <w:qFormat/>
+    <w:rPr>
+      <w:rFonts w:cs="Symbol"/>
+      <w:sz w:val="24"/>
+    </w:rPr>
+  </w:style>
+  <w:style w:type="character" w:styleId="ListLabel86">
+    <w:name w:val="ListLabel 86"/>
+    <w:qFormat/>
+    <w:rPr>
+      <w:rFonts w:cs="Courier New"/>
+    </w:rPr>
+  </w:style>
+  <w:style w:type="character" w:styleId="ListLabel87">
+    <w:name w:val="ListLabel 87"/>
+    <w:qFormat/>
+    <w:rPr>
+      <w:rFonts w:cs="Wingdings"/>
+    </w:rPr>
+  </w:style>
+  <w:style w:type="character" w:styleId="ListLabel88">
+    <w:name w:val="ListLabel 88"/>
+    <w:qFormat/>
+    <w:rPr>
+      <w:rFonts w:cs="Symbol"/>
+    </w:rPr>
+  </w:style>
+  <w:style w:type="character" w:styleId="ListLabel89">
+    <w:name w:val="ListLabel 89"/>
+    <w:qFormat/>
+    <w:rPr>
+      <w:rFonts w:cs="Courier New"/>
+    </w:rPr>
+  </w:style>
+  <w:style w:type="character" w:styleId="ListLabel90">
+    <w:name w:val="ListLabel 90"/>
+    <w:qFormat/>
+    <w:rPr>
+      <w:rFonts w:cs="Wingdings"/>
+    </w:rPr>
+  </w:style>
+  <w:style w:type="character" w:styleId="ListLabel91">
+    <w:name w:val="ListLabel 91"/>
+    <w:qFormat/>
+    <w:rPr>
+      <w:rFonts w:cs="Symbol"/>
+    </w:rPr>
+  </w:style>
+  <w:style w:type="character" w:styleId="ListLabel92">
+    <w:name w:val="ListLabel 92"/>
+    <w:qFormat/>
+    <w:rPr>
+      <w:rFonts w:cs="Courier New"/>
+    </w:rPr>
+  </w:style>
+  <w:style w:type="character" w:styleId="ListLabel93">
+    <w:name w:val="ListLabel 93"/>
+    <w:qFormat/>
+    <w:rPr>
+      <w:rFonts w:cs="Wingdings"/>
+    </w:rPr>
+  </w:style>
+  <w:style w:type="character" w:styleId="ListLabel94">
+    <w:name w:val="ListLabel 94"/>
+    <w:qFormat/>
+    <w:rPr>
+      <w:rFonts w:cs="Symbol"/>
+      <w:sz w:val="24"/>
+    </w:rPr>
+  </w:style>
+  <w:style w:type="character" w:styleId="ListLabel95">
+    <w:name w:val="ListLabel 95"/>
+    <w:qFormat/>
+    <w:rPr>
+      <w:rFonts w:cs="Courier New"/>
+    </w:rPr>
+  </w:style>
+  <w:style w:type="character" w:styleId="ListLabel96">
+    <w:name w:val="ListLabel 96"/>
+    <w:qFormat/>
+    <w:rPr>
+      <w:rFonts w:cs="Wingdings"/>
+    </w:rPr>
+  </w:style>
+  <w:style w:type="character" w:styleId="ListLabel97">
+    <w:name w:val="ListLabel 97"/>
+    <w:qFormat/>
+    <w:rPr>
+      <w:rFonts w:cs="Symbol"/>
+    </w:rPr>
+  </w:style>
+  <w:style w:type="character" w:styleId="ListLabel98">
+    <w:name w:val="ListLabel 98"/>
+    <w:qFormat/>
+    <w:rPr>
+      <w:rFonts w:cs="Courier New"/>
+    </w:rPr>
+  </w:style>
+  <w:style w:type="character" w:styleId="ListLabel99">
+    <w:name w:val="ListLabel 99"/>
+    <w:qFormat/>
+    <w:rPr>
+      <w:rFonts w:cs="Wingdings"/>
+    </w:rPr>
+  </w:style>
+  <w:style w:type="character" w:styleId="ListLabel100">
+    <w:name w:val="ListLabel 100"/>
+    <w:qFormat/>
+    <w:rPr>
+      <w:rFonts w:cs="Symbol"/>
+    </w:rPr>
+  </w:style>
+  <w:style w:type="character" w:styleId="ListLabel101">
+    <w:name w:val="ListLabel 101"/>
+    <w:qFormat/>
+    <w:rPr>
+      <w:rFonts w:cs="Courier New"/>
+    </w:rPr>
+  </w:style>
+  <w:style w:type="character" w:styleId="ListLabel102">
+    <w:name w:val="ListLabel 102"/>
+    <w:qFormat/>
+    <w:rPr>
+      <w:rFonts w:cs="Wingdings"/>
+    </w:rPr>
+  </w:style>
+  <w:style w:type="character" w:styleId="ListLabel103">
+    <w:name w:val="ListLabel 103"/>
+    <w:qFormat/>
+    <w:rPr>
+      <w:rFonts w:cs="Symbol"/>
+      <w:sz w:val="24"/>
+    </w:rPr>
+  </w:style>
+  <w:style w:type="character" w:styleId="ListLabel104">
+    <w:name w:val="ListLabel 104"/>
+    <w:qFormat/>
+    <w:rPr>
+      <w:rFonts w:cs="Courier New"/>
+    </w:rPr>
+  </w:style>
+  <w:style w:type="character" w:styleId="ListLabel105">
+    <w:name w:val="ListLabel 105"/>
+    <w:qFormat/>
+    <w:rPr>
+      <w:rFonts w:cs="Wingdings"/>
+    </w:rPr>
+  </w:style>
+  <w:style w:type="character" w:styleId="ListLabel106">
+    <w:name w:val="ListLabel 106"/>
+    <w:qFormat/>
+    <w:rPr>
+      <w:rFonts w:cs="Symbol"/>
+    </w:rPr>
+  </w:style>
+  <w:style w:type="character" w:styleId="ListLabel107">
+    <w:name w:val="ListLabel 107"/>
+    <w:qFormat/>
+    <w:rPr>
+      <w:rFonts w:cs="Courier New"/>
+    </w:rPr>
+  </w:style>
+  <w:style w:type="character" w:styleId="ListLabel108">
+    <w:name w:val="ListLabel 108"/>
+    <w:qFormat/>
+    <w:rPr>
+      <w:rFonts w:cs="Wingdings"/>
+    </w:rPr>
+  </w:style>
+  <w:style w:type="character" w:styleId="ListLabel109">
+    <w:name w:val="ListLabel 109"/>
+    <w:qFormat/>
+    <w:rPr>
+      <w:rFonts w:cs="Symbol"/>
+    </w:rPr>
+  </w:style>
+  <w:style w:type="character" w:styleId="ListLabel110">
+    <w:name w:val="ListLabel 110"/>
+    <w:qFormat/>
+    <w:rPr>
+      <w:rFonts w:cs="Courier New"/>
+    </w:rPr>
+  </w:style>
+  <w:style w:type="character" w:styleId="ListLabel111">
+    <w:name w:val="ListLabel 111"/>
+    <w:qFormat/>
+    <w:rPr>
+      <w:rFonts w:cs="Wingdings"/>
+    </w:rPr>
+  </w:style>
+  <w:style w:type="character" w:styleId="ListLabel112">
+    <w:name w:val="ListLabel 112"/>
+    <w:qFormat/>
+    <w:rPr>
+      <w:rFonts w:cs="Symbol"/>
+      <w:sz w:val="24"/>
+    </w:rPr>
+  </w:style>
+  <w:style w:type="character" w:styleId="ListLabel113">
+    <w:name w:val="ListLabel 113"/>
+    <w:qFormat/>
+    <w:rPr>
+      <w:rFonts w:cs="Courier New"/>
+    </w:rPr>
+  </w:style>
+  <w:style w:type="character" w:styleId="ListLabel114">
+    <w:name w:val="ListLabel 114"/>
+    <w:qFormat/>
+    <w:rPr>
+      <w:rFonts w:cs="Wingdings"/>
+    </w:rPr>
+  </w:style>
+  <w:style w:type="character" w:styleId="ListLabel115">
+    <w:name w:val="ListLabel 115"/>
+    <w:qFormat/>
+    <w:rPr>
+      <w:rFonts w:cs="Symbol"/>
+    </w:rPr>
+  </w:style>
+  <w:style w:type="character" w:styleId="ListLabel116">
+    <w:name w:val="ListLabel 116"/>
+    <w:qFormat/>
+    <w:rPr>
+      <w:rFonts w:cs="Courier New"/>
+    </w:rPr>
+  </w:style>
+  <w:style w:type="character" w:styleId="ListLabel117">
+    <w:name w:val="ListLabel 117"/>
+    <w:qFormat/>
+    <w:rPr>
+      <w:rFonts w:cs="Wingdings"/>
+    </w:rPr>
+  </w:style>
+  <w:style w:type="character" w:styleId="ListLabel118">
+    <w:name w:val="ListLabel 118"/>
+    <w:qFormat/>
+    <w:rPr>
+      <w:rFonts w:cs="Symbol"/>
+    </w:rPr>
+  </w:style>
+  <w:style w:type="character" w:styleId="ListLabel119">
+    <w:name w:val="ListLabel 119"/>
+    <w:qFormat/>
+    <w:rPr>
+      <w:rFonts w:cs="Courier New"/>
+    </w:rPr>
+  </w:style>
+  <w:style w:type="character" w:styleId="ListLabel120">
+    <w:name w:val="ListLabel 120"/>
+    <w:qFormat/>
+    <w:rPr>
+      <w:rFonts w:cs="Wingdings"/>
+    </w:rPr>
+  </w:style>
+  <w:style w:type="character" w:styleId="ListLabel121">
+    <w:name w:val="ListLabel 121"/>
+    <w:qFormat/>
+    <w:rPr>
+      <w:rFonts w:cs="Symbol"/>
+      <w:sz w:val="24"/>
+    </w:rPr>
+  </w:style>
+  <w:style w:type="character" w:styleId="ListLabel122">
+    <w:name w:val="ListLabel 122"/>
+    <w:qFormat/>
+    <w:rPr>
+      <w:rFonts w:cs="Courier New"/>
+    </w:rPr>
+  </w:style>
+  <w:style w:type="character" w:styleId="ListLabel123">
+    <w:name w:val="ListLabel 123"/>
+    <w:qFormat/>
+    <w:rPr>
+      <w:rFonts w:cs="Wingdings"/>
+    </w:rPr>
+  </w:style>
+  <w:style w:type="character" w:styleId="ListLabel124">
+    <w:name w:val="ListLabel 124"/>
+    <w:qFormat/>
+    <w:rPr>
+      <w:rFonts w:cs="Symbol"/>
+    </w:rPr>
+  </w:style>
+  <w:style w:type="character" w:styleId="ListLabel125">
+    <w:name w:val="ListLabel 125"/>
+    <w:qFormat/>
+    <w:rPr>
+      <w:rFonts w:cs="Courier New"/>
+    </w:rPr>
+  </w:style>
+  <w:style w:type="character" w:styleId="ListLabel126">
+    <w:name w:val="ListLabel 126"/>
+    <w:qFormat/>
+    <w:rPr>
+      <w:rFonts w:cs="Wingdings"/>
+    </w:rPr>
+  </w:style>
+  <w:style w:type="character" w:styleId="ListLabel127">
+    <w:name w:val="ListLabel 127"/>
+    <w:qFormat/>
+    <w:rPr>
+      <w:rFonts w:cs="Symbol"/>
+    </w:rPr>
+  </w:style>
+  <w:style w:type="character" w:styleId="ListLabel128">
+    <w:name w:val="ListLabel 128"/>
+    <w:qFormat/>
+    <w:rPr>
+      <w:rFonts w:cs="Courier New"/>
+    </w:rPr>
+  </w:style>
+  <w:style w:type="character" w:styleId="ListLabel129">
+    <w:name w:val="ListLabel 129"/>
+    <w:qFormat/>
+    <w:rPr>
+      <w:rFonts w:cs="Wingdings"/>
+    </w:rPr>
+  </w:style>
+  <w:style w:type="character" w:styleId="ListLabel130">
+    <w:name w:val="ListLabel 130"/>
+    <w:qFormat/>
+    <w:rPr>
+      <w:rFonts w:cs="Symbol"/>
+      <w:sz w:val="24"/>
+    </w:rPr>
+  </w:style>
+  <w:style w:type="character" w:styleId="ListLabel131">
+    <w:name w:val="ListLabel 131"/>
+    <w:qFormat/>
+    <w:rPr>
+      <w:rFonts w:cs="Courier New"/>
+    </w:rPr>
+  </w:style>
+  <w:style w:type="character" w:styleId="ListLabel132">
+    <w:name w:val="ListLabel 132"/>
+    <w:qFormat/>
+    <w:rPr>
+      <w:rFonts w:cs="Wingdings"/>
+    </w:rPr>
+  </w:style>
+  <w:style w:type="character" w:styleId="ListLabel133">
+    <w:name w:val="ListLabel 133"/>
+    <w:qFormat/>
+    <w:rPr>
+      <w:rFonts w:cs="Symbol"/>
+    </w:rPr>
+  </w:style>
+  <w:style w:type="character" w:styleId="ListLabel134">
+    <w:name w:val="ListLabel 134"/>
+    <w:qFormat/>
+    <w:rPr>
+      <w:rFonts w:cs="Courier New"/>
+    </w:rPr>
+  </w:style>
+  <w:style w:type="character" w:styleId="ListLabel135">
+    <w:name w:val="ListLabel 135"/>
+    <w:qFormat/>
+    <w:rPr>
+      <w:rFonts w:cs="Wingdings"/>
+    </w:rPr>
+  </w:style>
+  <w:style w:type="character" w:styleId="ListLabel136">
+    <w:name w:val="ListLabel 136"/>
+    <w:qFormat/>
+    <w:rPr>
+      <w:rFonts w:cs="Symbol"/>
+    </w:rPr>
+  </w:style>
+  <w:style w:type="character" w:styleId="ListLabel137">
+    <w:name w:val="ListLabel 137"/>
+    <w:qFormat/>
+    <w:rPr>
+      <w:rFonts w:cs="Courier New"/>
+    </w:rPr>
+  </w:style>
+  <w:style w:type="character" w:styleId="ListLabel138">
+    <w:name w:val="ListLabel 138"/>
+    <w:qFormat/>
+    <w:rPr>
+      <w:rFonts w:cs="Wingdings"/>
+    </w:rPr>
+  </w:style>
   <w:style w:type="paragraph" w:styleId="Heading">
     <w:name w:val="Heading"/>
     <w:basedOn w:val="Normal"/>

</xml_diff>